<commit_message>
Note for DNS and midterm practice.
</commit_message>
<xml_diff>
--- a/Computer-Network/CS-655-BU/Mid-term/sample-midterm-notes.docx
+++ b/Computer-Network/CS-655-BU/Mid-term/sample-midterm-notes.docx
@@ -375,25 +375,7 @@
           <w:szCs w:val="28"/>
         </w:rPr>
         <w:lastRenderedPageBreak/>
-        <w:t>Problem 3</w:t>
-      </w:r>
-      <w:r>
-        <w:rPr>
-          <w:b/>
-          <w:bCs/>
-          <w:sz w:val="24"/>
-          <w:szCs w:val="28"/>
-        </w:rPr>
-        <w:t xml:space="preserve"> </w:t>
-      </w:r>
-      <w:r>
-        <w:rPr>
-          <w:b/>
-          <w:bCs/>
-          <w:sz w:val="24"/>
-          <w:szCs w:val="28"/>
-        </w:rPr>
-        <w:t>(HTTP Performance)</w:t>
+        <w:t>Problem 3 (HTTP Performance)</w:t>
       </w:r>
     </w:p>
     <w:p>
@@ -470,27 +452,89 @@
     <w:p/>
     <w:p>
       <w:r>
-        <w:t xml:space="preserve">2 x RTP = 150ms + 150ms + 150ms + 150ms </w:t>
+        <w:t xml:space="preserve">2 x RTP </w:t>
       </w:r>
       <w:r>
         <w:rPr>
           <w:rFonts w:hint="eastAsia"/>
         </w:rPr>
+        <w:t>+</w:t>
+      </w:r>
+      <w:r>
+        <w:t xml:space="preserve"> </w:t>
+      </w:r>
+      <w:r>
+        <w:rPr>
+          <w:rFonts w:hint="eastAsia"/>
+        </w:rPr>
+        <w:t>O</w:t>
+      </w:r>
+      <w:r>
+        <w:t xml:space="preserve"> / R </w:t>
+      </w:r>
+    </w:p>
+    <w:p>
+      <w:r>
+        <w:t xml:space="preserve">= 150ms + 150ms + 150ms + 150ms </w:t>
+      </w:r>
+      <w:r>
+        <w:rPr>
+          <w:rFonts w:hint="eastAsia"/>
+        </w:rPr>
+        <w:t>+</w:t>
+      </w:r>
+      <w:r>
+        <w:t xml:space="preserve"> </w:t>
+      </w:r>
+      <w:r>
+        <w:t>(100 Kb / 100 Mbps)</w:t>
+      </w:r>
+      <w:r>
+        <w:t xml:space="preserve"> </w:t>
+      </w:r>
+      <w:r>
+        <w:rPr>
+          <w:rFonts w:hint="eastAsia"/>
+        </w:rPr>
         <w:t>=</w:t>
       </w:r>
       <w:r>
-        <w:t xml:space="preserve"> 600ms to get the HTML file.</w:t>
-      </w:r>
-    </w:p>
-    <w:p>
-      <w:r>
-        <w:t>1 x RTP + O / R x 10 = 150ms + 150ms + (100 Kb / 100 Mbps) x 10 = 310ms to get the jpg files.</w:t>
-      </w:r>
-    </w:p>
-    <w:p/>
-    <w:p>
-      <w:r>
-        <w:t>Response time = 2 x RTP + 1 x RTP + O / R x 10 = 3 x RTP + O / R x 10 = 910ms</w:t>
+        <w:t xml:space="preserve"> 60</w:t>
+      </w:r>
+      <w:r>
+        <w:rPr>
+          <w:rFonts w:hint="eastAsia"/>
+        </w:rPr>
+        <w:t>1</w:t>
+      </w:r>
+      <w:r>
+        <w:t>ms to get the HTML file.</w:t>
+      </w:r>
+    </w:p>
+    <w:p/>
+    <w:p>
+      <w:r>
+        <w:t xml:space="preserve">1 x RTP + O / R x 10 </w:t>
+      </w:r>
+    </w:p>
+    <w:p>
+      <w:r>
+        <w:t>= 150ms + 150ms + (100 Kb / 100 Mbps) x 10 = 310ms to get the jpg files.</w:t>
+      </w:r>
+    </w:p>
+    <w:p/>
+    <w:p>
+      <w:r>
+        <w:t>Response time = 2 x RTP + 1 x RTP + O / R x 10 = 3 x RTP + O / R x 10 = 91</w:t>
+      </w:r>
+      <w:r>
+        <w:rPr>
+          <w:rFonts w:hint="eastAsia"/>
+        </w:rPr>
+        <w:t>1</w:t>
+      </w:r>
+      <w:r>
+        <w:t>ms</w:t>
       </w:r>
     </w:p>
     <w:p/>

</xml_diff>

<commit_message>
Lab 8 TCP performance.
</commit_message>
<xml_diff>
--- a/Computer-Network/CS-655-BU/Mid-term/sample-midterm-notes.docx
+++ b/Computer-Network/CS-655-BU/Mid-term/sample-midterm-notes.docx
@@ -107,7 +107,13 @@
         <w:t xml:space="preserve"> </w:t>
       </w:r>
       <w:r>
-        <w:t>protocol. If the speed of light in this link is 2 x105km/second,</w:t>
+        <w:t>protocol. If the speed of light in this link is 2 x10</w:t>
+      </w:r>
+      <w:r>
+        <w:t>^</w:t>
+      </w:r>
+      <w:r>
+        <w:t>5km/second,</w:t>
       </w:r>
       <w:r>
         <w:t xml:space="preserve"> </w:t>
@@ -123,6 +129,31 @@
       </w:r>
     </w:p>
     <w:p/>
+    <w:p>
+      <w:r>
+        <w:t>Sender window size:</w:t>
+      </w:r>
+    </w:p>
+    <w:p>
+      <w:r>
+        <w:t>SWS = RTT x bandwidth = 2 x 3000 km / ( 2 x 10^5 km/s) x 1 Mbps = 30000 bits</w:t>
+      </w:r>
+    </w:p>
+    <w:p>
+      <w:r>
+        <w:t>Number of packets: 30000 bits / 1000 bits = 30 packets</w:t>
+      </w:r>
+    </w:p>
+    <w:p>
+      <w:r>
+        <w:t>We need 30 x 2 = 60 packets or sequence numbers to make Selective Repeat protocol work well.</w:t>
+      </w:r>
+    </w:p>
+    <w:p>
+      <w:r>
+        <w:t>Thus, we need 6 bits of sequence numbers.</w:t>
+      </w:r>
+    </w:p>
     <w:p/>
     <w:p>
       <w:pPr>
@@ -143,221 +174,8 @@
         <w:t>Problem 2(Protocol Specification)</w:t>
       </w:r>
     </w:p>
-    <w:p>
-      <w:r>
-        <w:t>Consider a scenario in which Host A and Host B want to send messages to Host C. A, B, and C are connected by a perfect</w:t>
-      </w:r>
-      <w:r>
-        <w:t xml:space="preserve"> </w:t>
-      </w:r>
-      <w:r>
-        <w:t>broadcast</w:t>
-      </w:r>
-      <w:r>
-        <w:t xml:space="preserve"> </w:t>
-      </w:r>
-      <w:r>
-        <w:t>channel (that is, any message sent will be received by the other two</w:t>
-      </w:r>
-      <w:r>
-        <w:t xml:space="preserve"> </w:t>
-      </w:r>
-      <w:r>
-        <w:t>entities correctly; the channel will not</w:t>
-      </w:r>
-      <w:r>
-        <w:t xml:space="preserve"> </w:t>
-      </w:r>
-      <w:r>
-        <w:t>corrupt, lose, or re-order</w:t>
-      </w:r>
-      <w:r>
-        <w:t xml:space="preserve"> </w:t>
-      </w:r>
-      <w:r>
-        <w:t>packets).Also, assume that any message sent will be received by the other two entities at the same exact time.</w:t>
-      </w:r>
-      <w:r>
-        <w:t xml:space="preserve"> </w:t>
-      </w:r>
-      <w:r>
-        <w:t>The transport layer at Host C should alternate in delivering messages from A and B to the layer above; that is, it should first deliver the data from a packet from A, then the data from a packet from B, and so on.</w:t>
-      </w:r>
-      <w:r>
-        <w:t xml:space="preserve"> </w:t>
-      </w:r>
-      <w:r>
-        <w:t>Host A should first get data from the layer above before it sends a packet to C, then</w:t>
-      </w:r>
-      <w:r>
-        <w:t xml:space="preserve"> </w:t>
-      </w:r>
-      <w:r>
-        <w:t>B gets data from the layer above before it sends a packet to C, and so on.</w:t>
-      </w:r>
-      <w:r>
-        <w:t xml:space="preserve"> </w:t>
-      </w:r>
-    </w:p>
     <w:p/>
-    <w:p>
-      <w:r>
-        <w:t>Draw a</w:t>
-      </w:r>
-      <w:r>
-        <w:rPr>
-          <w:rFonts w:hint="eastAsia"/>
-        </w:rPr>
-        <w:t>n</w:t>
-      </w:r>
-      <w:r>
-        <w:t xml:space="preserve"> FSM specification for this protocol (one FSM for A, one for B, and one for C).</w:t>
-      </w:r>
-      <w:r>
-        <w:t xml:space="preserve"> </w:t>
-      </w:r>
-      <w:r>
-        <w:t>(Hint:</w:t>
-      </w:r>
-      <w:r>
-        <w:t xml:space="preserve"> </w:t>
-      </w:r>
-      <w:r>
-        <w:t>The FSM for B should be essentially the same as for A.)</w:t>
-      </w:r>
-      <w:r>
-        <w:t xml:space="preserve"> </w:t>
-      </w:r>
-      <w:r>
-        <w:t>You should define and use events and actions, including:</w:t>
-      </w:r>
-    </w:p>
     <w:p/>
-    <w:p>
-      <w:r>
-        <w:t>•</w:t>
-      </w:r>
-      <w:r>
-        <w:t xml:space="preserve">  </w:t>
-      </w:r>
-      <w:r>
-        <w:t>rdt_send</w:t>
-      </w:r>
-      <w:r>
-        <w:t xml:space="preserve"> </w:t>
-      </w:r>
-      <w:r>
-        <w:t>(data): call from above to send a data message.</w:t>
-      </w:r>
-    </w:p>
-    <w:p>
-      <w:r>
-        <w:t>•</w:t>
-      </w:r>
-      <w:r>
-        <w:t xml:space="preserve">  </w:t>
-      </w:r>
-      <w:r>
-        <w:t>udt_send</w:t>
-      </w:r>
-      <w:r>
-        <w:t xml:space="preserve"> </w:t>
-      </w:r>
-      <w:r>
-        <w:t>(packet=&lt;data, src=A, dest=C, ...&gt;): your protocol sends</w:t>
-      </w:r>
-      <w:r>
-        <w:t xml:space="preserve"> </w:t>
-      </w:r>
-      <w:r>
-        <w:t>a packet</w:t>
-      </w:r>
-      <w:r>
-        <w:t xml:space="preserve"> </w:t>
-      </w:r>
-      <w:r>
-        <w:t>containing the data message, source A, destination C, and any other packet header fields</w:t>
-      </w:r>
-      <w:r>
-        <w:t xml:space="preserve"> </w:t>
-      </w:r>
-      <w:r>
-        <w:t>that</w:t>
-      </w:r>
-      <w:r>
-        <w:t xml:space="preserve"> </w:t>
-      </w:r>
-      <w:r>
-        <w:t>you may need</w:t>
-      </w:r>
-      <w:r>
-        <w:t xml:space="preserve"> </w:t>
-      </w:r>
-      <w:r>
-        <w:t>for your protocol to work correctly.</w:t>
-      </w:r>
-    </w:p>
-    <w:p>
-      <w:r>
-        <w:t>•</w:t>
-      </w:r>
-      <w:r>
-        <w:t xml:space="preserve">  </w:t>
-      </w:r>
-      <w:r>
-        <w:t>udt_rcv</w:t>
-      </w:r>
-      <w:r>
-        <w:t xml:space="preserve"> </w:t>
-      </w:r>
-      <w:r>
-        <w:t>(packet): your protocol receives a packet from the channel.</w:t>
-      </w:r>
-    </w:p>
-    <w:p>
-      <w:r>
-        <w:t>•</w:t>
-      </w:r>
-      <w:r>
-        <w:t xml:space="preserve">  </w:t>
-      </w:r>
-      <w:r>
-        <w:t>extract</w:t>
-      </w:r>
-      <w:r>
-        <w:t xml:space="preserve"> </w:t>
-      </w:r>
-      <w:r>
-        <w:t>(packet, data): function to extract data from the packet structure</w:t>
-      </w:r>
-      <w:r>
-        <w:t xml:space="preserve"> </w:t>
-      </w:r>
-      <w:r>
-        <w:t>and deliver data to layer above your protocol.</w:t>
-      </w:r>
-      <w:r>
-        <w:t xml:space="preserve"> </w:t>
-      </w:r>
-    </w:p>
-    <w:p/>
-    <w:p>
-      <w:r>
-        <w:t>Your protocol does not</w:t>
-      </w:r>
-      <w:r>
-        <w:t xml:space="preserve"> </w:t>
-      </w:r>
-      <w:r>
-        <w:t>have to use ACK messages.</w:t>
-      </w:r>
-      <w:r>
-        <w:t xml:space="preserve"> </w:t>
-      </w:r>
-      <w:r>
-        <w:t>Make sure you indicate the initial state for each entity’s FSM.</w:t>
-      </w:r>
-    </w:p>
     <w:p>
       <w:pPr>
         <w:rPr>
@@ -374,169 +192,623 @@
           <w:sz w:val="24"/>
           <w:szCs w:val="28"/>
         </w:rPr>
+        <w:t>Problem 3 (HTTP Performance)</w:t>
+      </w:r>
+    </w:p>
+    <w:p>
+      <w:r>
+        <w:t>Propagation delay = 300ms / 2 = 150ms</w:t>
+      </w:r>
+    </w:p>
+    <w:p/>
+    <w:p>
+      <w:r>
+        <w:t xml:space="preserve">2 x RTP </w:t>
+      </w:r>
+      <w:r>
+        <w:rPr>
+          <w:rFonts w:hint="eastAsia"/>
+        </w:rPr>
+        <w:t>+</w:t>
+      </w:r>
+      <w:r>
+        <w:t xml:space="preserve"> </w:t>
+      </w:r>
+      <w:r>
+        <w:rPr>
+          <w:rFonts w:hint="eastAsia"/>
+        </w:rPr>
+        <w:t>O</w:t>
+      </w:r>
+      <w:r>
+        <w:t xml:space="preserve"> / R </w:t>
+      </w:r>
+    </w:p>
+    <w:p>
+      <w:r>
+        <w:t xml:space="preserve">= 150ms + 150ms + 150ms + 150ms </w:t>
+      </w:r>
+      <w:r>
+        <w:rPr>
+          <w:rFonts w:hint="eastAsia"/>
+        </w:rPr>
+        <w:t>+</w:t>
+      </w:r>
+      <w:r>
+        <w:t xml:space="preserve"> </w:t>
+      </w:r>
+      <w:r>
+        <w:t>(100 Kb / 100 Mbps)</w:t>
+      </w:r>
+      <w:r>
+        <w:t xml:space="preserve"> </w:t>
+      </w:r>
+      <w:r>
+        <w:rPr>
+          <w:rFonts w:hint="eastAsia"/>
+        </w:rPr>
+        <w:t>=</w:t>
+      </w:r>
+      <w:r>
+        <w:t xml:space="preserve"> 60</w:t>
+      </w:r>
+      <w:r>
+        <w:rPr>
+          <w:rFonts w:hint="eastAsia"/>
+        </w:rPr>
+        <w:t>1</w:t>
+      </w:r>
+      <w:r>
+        <w:t>ms to get the HTML file.</w:t>
+      </w:r>
+    </w:p>
+    <w:p/>
+    <w:p>
+      <w:r>
+        <w:t xml:space="preserve">1 x RTP + O / R x 10 </w:t>
+      </w:r>
+    </w:p>
+    <w:p>
+      <w:r>
+        <w:t>= 150ms + 150ms + (100 Kb / 100 Mbps) x 10 = 310ms to get the jpg files.</w:t>
+      </w:r>
+    </w:p>
+    <w:p/>
+    <w:p>
+      <w:r>
+        <w:t>Response time = 2 x RTP + 1 x RTP + O / R x 10 = 3 x RTP + O / R x 1</w:t>
+      </w:r>
+      <w:r>
+        <w:t>1</w:t>
+      </w:r>
+      <w:r>
+        <w:t xml:space="preserve"> = 91</w:t>
+      </w:r>
+      <w:r>
+        <w:rPr>
+          <w:rFonts w:hint="eastAsia"/>
+        </w:rPr>
+        <w:t>1</w:t>
+      </w:r>
+      <w:r>
+        <w:t>ms</w:t>
+      </w:r>
+    </w:p>
+    <w:p/>
+    <w:p/>
+    <w:p/>
+    <w:p/>
+    <w:p/>
+    <w:p>
+      <w:pPr>
+        <w:rPr>
+          <w:b/>
+          <w:bCs/>
+          <w:sz w:val="24"/>
+          <w:szCs w:val="28"/>
+        </w:rPr>
+      </w:pPr>
+      <w:r>
+        <w:rPr>
+          <w:b/>
+          <w:bCs/>
+          <w:sz w:val="24"/>
+          <w:szCs w:val="28"/>
+        </w:rPr>
         <w:lastRenderedPageBreak/>
-        <w:t>Problem 3 (HTTP Performance)</w:t>
-      </w:r>
-    </w:p>
-    <w:p>
-      <w:r>
-        <w:t>Consider the performance of persistent HTTP. Suppose a web client wants to download a base html page of size O= 100K bits</w:t>
-      </w:r>
+        <w:t>Problem 4 (Caching)</w:t>
+      </w:r>
+    </w:p>
+    <w:p>
+      <w:r>
+        <w:rPr>
+          <w:noProof/>
+        </w:rPr>
+        <w:drawing>
+          <wp:inline distT="0" distB="0" distL="0" distR="0" wp14:anchorId="0FF579EE" wp14:editId="305771C1">
+            <wp:extent cx="5274310" cy="2995295"/>
+            <wp:effectExtent l="0" t="0" r="2540" b="0"/>
+            <wp:docPr id="1" name="图片 1"/>
+            <wp:cNvGraphicFramePr>
+              <a:graphicFrameLocks xmlns:a="http://schemas.openxmlformats.org/drawingml/2006/main" noChangeAspect="1"/>
+            </wp:cNvGraphicFramePr>
+            <a:graphic xmlns:a="http://schemas.openxmlformats.org/drawingml/2006/main">
+              <a:graphicData uri="http://schemas.openxmlformats.org/drawingml/2006/picture">
+                <pic:pic xmlns:pic="http://schemas.openxmlformats.org/drawingml/2006/picture">
+                  <pic:nvPicPr>
+                    <pic:cNvPr id="1" name=""/>
+                    <pic:cNvPicPr/>
+                  </pic:nvPicPr>
+                  <pic:blipFill>
+                    <a:blip r:embed="rId7"/>
+                    <a:stretch>
+                      <a:fillRect/>
+                    </a:stretch>
+                  </pic:blipFill>
+                  <pic:spPr>
+                    <a:xfrm>
+                      <a:off x="0" y="0"/>
+                      <a:ext cx="5274310" cy="2995295"/>
+                    </a:xfrm>
+                    <a:prstGeom prst="rect">
+                      <a:avLst/>
+                    </a:prstGeom>
+                  </pic:spPr>
+                </pic:pic>
+              </a:graphicData>
+            </a:graphic>
+          </wp:inline>
+        </w:drawing>
+      </w:r>
+    </w:p>
+    <w:p>
+      <w:pPr>
+        <w:pStyle w:val="a3"/>
+        <w:numPr>
+          <w:ilvl w:val="0"/>
+          <w:numId w:val="2"/>
+        </w:numPr>
+      </w:pPr>
+      <w:r>
+        <w:rPr>
+          <w:rFonts w:hint="eastAsia"/>
+        </w:rPr>
+        <w:t>首先，h</w:t>
+      </w:r>
+      <w:r>
+        <w:t>ost</w:t>
+      </w:r>
+      <w:r>
+        <w:rPr>
+          <w:rFonts w:hint="eastAsia"/>
+        </w:rPr>
+        <w:t>跟l</w:t>
+      </w:r>
+      <w:r>
+        <w:t>ocal HTTP cache</w:t>
+      </w:r>
+      <w:r>
+        <w:rPr>
+          <w:rFonts w:hint="eastAsia"/>
+        </w:rPr>
+        <w:t>发起g</w:t>
+      </w:r>
+      <w:r>
+        <w:t>et</w:t>
+      </w:r>
+      <w:r>
+        <w:rPr>
+          <w:rFonts w:hint="eastAsia"/>
+        </w:rPr>
+        <w:t>请求，</w:t>
+      </w:r>
+    </w:p>
+    <w:p>
+      <w:pPr>
+        <w:pStyle w:val="a3"/>
+      </w:pPr>
+      <w:r>
+        <w:rPr>
+          <w:rFonts w:hint="eastAsia"/>
+        </w:rPr>
+        <w:t>local</w:t>
+      </w:r>
+      <w:r>
+        <w:t xml:space="preserve"> http cache</w:t>
+      </w:r>
+      <w:r>
+        <w:rPr>
+          <w:rFonts w:hint="eastAsia"/>
+        </w:rPr>
+        <w:t>向local</w:t>
+      </w:r>
+      <w:r>
+        <w:t xml:space="preserve"> DNS server</w:t>
+      </w:r>
+      <w:r>
+        <w:rPr>
+          <w:rFonts w:hint="eastAsia"/>
+        </w:rPr>
+        <w:t>发起DNS查询并得到返回，</w:t>
+      </w:r>
+    </w:p>
+    <w:p>
+      <w:pPr>
+        <w:pStyle w:val="a3"/>
+      </w:pPr>
+      <w:r>
+        <w:rPr>
+          <w:rFonts w:hint="eastAsia"/>
+        </w:rPr>
+        <w:t>local</w:t>
+      </w:r>
+      <w:r>
+        <w:t xml:space="preserve"> http cache</w:t>
+      </w:r>
+      <w:r>
+        <w:rPr>
+          <w:rFonts w:hint="eastAsia"/>
+        </w:rPr>
+        <w:t>发现缓存没有，于是</w:t>
+      </w:r>
+      <w:r>
+        <w:rPr>
+          <w:rFonts w:hint="eastAsia"/>
+        </w:rPr>
+        <w:t>向</w:t>
+      </w:r>
+      <w:hyperlink r:id="rId8" w:history="1">
+        <w:r>
+          <w:rPr>
+            <w:rStyle w:val="a4"/>
+            <w:rFonts w:hint="eastAsia"/>
+            <w:u w:val="none"/>
+          </w:rPr>
+          <w:t>w</w:t>
+        </w:r>
+        <w:r>
+          <w:rPr>
+            <w:rStyle w:val="a4"/>
+            <w:u w:val="none"/>
+          </w:rPr>
+          <w:t>ww.b.com</w:t>
+        </w:r>
+        <w:r>
+          <w:rPr>
+            <w:rStyle w:val="a4"/>
+            <w:color w:val="000000" w:themeColor="text1"/>
+            <w:u w:val="none"/>
+          </w:rPr>
+          <w:t>发起</w:t>
+        </w:r>
+        <w:r>
+          <w:rPr>
+            <w:rStyle w:val="a4"/>
+            <w:rFonts w:hint="eastAsia"/>
+            <w:color w:val="000000" w:themeColor="text1"/>
+            <w:u w:val="none"/>
+          </w:rPr>
+          <w:t>T</w:t>
+        </w:r>
+        <w:r>
+          <w:rPr>
+            <w:rStyle w:val="a4"/>
+            <w:color w:val="000000" w:themeColor="text1"/>
+            <w:u w:val="none"/>
+          </w:rPr>
+          <w:t>CP</w:t>
+        </w:r>
+      </w:hyperlink>
       <w:r>
         <w:t xml:space="preserve"> </w:t>
       </w:r>
       <w:r>
-        <w:t>from a web server. This base html page contains ten</w:t>
+        <w:t xml:space="preserve">connection, </w:t>
+      </w:r>
+      <w:r>
+        <w:rPr>
+          <w:rFonts w:hint="eastAsia"/>
+        </w:rPr>
+        <w:t>1.5个RTT，</w:t>
+      </w:r>
+    </w:p>
+    <w:p>
+      <w:pPr>
+        <w:pStyle w:val="a3"/>
+      </w:pPr>
+      <w:r>
+        <w:rPr>
+          <w:rFonts w:hint="eastAsia"/>
+        </w:rPr>
+        <w:t>文件传输时间为发送时延+传播时延+处理时延+排队时延，</w:t>
+      </w:r>
+    </w:p>
+    <w:p>
+      <w:pPr>
+        <w:pStyle w:val="a3"/>
+      </w:pPr>
+      <w:r>
+        <w:rPr>
+          <w:rFonts w:hint="eastAsia"/>
+        </w:rPr>
+        <w:t>发送时延取决于链路中的短板，1</w:t>
+      </w:r>
+      <w:r>
+        <w:t>Gb / 1Mbps = 1000 s</w:t>
+      </w:r>
+    </w:p>
+    <w:p>
+      <w:pPr>
+        <w:pStyle w:val="a3"/>
+      </w:pPr>
+      <w:r>
+        <w:rPr>
+          <w:rFonts w:hint="eastAsia"/>
+        </w:rPr>
+        <w:t>传输时延为0.5个R</w:t>
+      </w:r>
+      <w:r>
+        <w:t>TT,</w:t>
+      </w:r>
+    </w:p>
+    <w:p>
+      <w:pPr>
+        <w:pStyle w:val="a3"/>
+      </w:pPr>
+      <w:r>
+        <w:rPr>
+          <w:rFonts w:hint="eastAsia"/>
+        </w:rPr>
+        <w:t>Response</w:t>
+      </w:r>
+      <w:r>
+        <w:t xml:space="preserve"> time = 2RTT + 1000s = 1002 s</w:t>
+      </w:r>
+    </w:p>
+    <w:p/>
+    <w:p>
+      <w:pPr>
+        <w:pStyle w:val="a3"/>
+        <w:numPr>
+          <w:ilvl w:val="0"/>
+          <w:numId w:val="2"/>
+        </w:numPr>
+      </w:pPr>
+      <w:r>
+        <w:t>1s</w:t>
       </w:r>
       <w:r>
         <w:t xml:space="preserve"> </w:t>
       </w:r>
       <w:r>
-        <w:t>embedded objects</w:t>
+        <w:rPr>
+          <w:rFonts w:hint="eastAsia"/>
+        </w:rPr>
+        <w:t>直接从</w:t>
+      </w:r>
+      <w:r>
+        <w:t>local http cache</w:t>
+      </w:r>
+      <w:r>
+        <w:rPr>
+          <w:rFonts w:hint="eastAsia"/>
+        </w:rPr>
+        <w:t>获取。</w:t>
+      </w:r>
+    </w:p>
+    <w:p>
+      <w:pPr>
+        <w:ind w:left="420"/>
+      </w:pPr>
+    </w:p>
+    <w:p>
+      <w:pPr>
+        <w:pStyle w:val="a3"/>
+        <w:numPr>
+          <w:ilvl w:val="0"/>
+          <w:numId w:val="2"/>
+        </w:numPr>
+      </w:pPr>
+      <w:r>
+        <w:t>L</w:t>
+      </w:r>
+      <w:r>
+        <w:rPr>
+          <w:rFonts w:hint="eastAsia"/>
+        </w:rPr>
+        <w:t>ocal</w:t>
+      </w:r>
+      <w:r>
+        <w:t xml:space="preserve"> http cache</w:t>
+      </w:r>
+      <w:r>
+        <w:rPr>
+          <w:rFonts w:hint="eastAsia"/>
+        </w:rPr>
+        <w:t>向local</w:t>
+      </w:r>
+      <w:r>
+        <w:t xml:space="preserve"> DNS serve</w:t>
+      </w:r>
+      <w:r>
+        <w:rPr>
+          <w:rFonts w:hint="eastAsia"/>
+        </w:rPr>
+        <w:t>r发起DNS</w:t>
       </w:r>
       <w:r>
         <w:t xml:space="preserve"> </w:t>
       </w:r>
       <w:r>
-        <w:t>(img01.jpg, img02.jpg, ..., img10.jpg)</w:t>
-      </w:r>
-      <w:r>
-        <w:t xml:space="preserve"> </w:t>
-      </w:r>
-      <w:r>
-        <w:t>of the same size</w:t>
-      </w:r>
-      <w:r>
-        <w:t xml:space="preserve"> </w:t>
-      </w:r>
-      <w:r>
-        <w:t>O= 100K bits each. All ten</w:t>
-      </w:r>
-      <w:r>
-        <w:t xml:space="preserve"> </w:t>
-      </w:r>
-      <w:r>
-        <w:t>embedded objects reside on the same web server.</w:t>
-      </w:r>
-      <w:r>
-        <w:t xml:space="preserve"> </w:t>
-      </w:r>
-      <w:r>
-        <w:t>The (minimum) round-trip propagation</w:t>
-      </w:r>
-      <w:r>
-        <w:t xml:space="preserve"> </w:t>
-      </w:r>
-      <w:r>
-        <w:t xml:space="preserve">delay RTP=300 msec, and the channel rate R=100Mbps. </w:t>
-      </w:r>
+        <w:rPr>
+          <w:rFonts w:hint="eastAsia"/>
+        </w:rPr>
+        <w:t>query</w:t>
+      </w:r>
+      <w:r>
+        <w:t xml:space="preserve">, </w:t>
+      </w:r>
+    </w:p>
+    <w:p>
+      <w:pPr>
+        <w:ind w:left="300" w:firstLine="420"/>
+      </w:pPr>
+      <w:r>
+        <w:rPr>
+          <w:rFonts w:hint="eastAsia"/>
+        </w:rPr>
+        <w:t>local</w:t>
+      </w:r>
+      <w:r>
+        <w:t xml:space="preserve"> DNS server</w:t>
+      </w:r>
+      <w:r>
+        <w:rPr>
+          <w:rFonts w:hint="eastAsia"/>
+        </w:rPr>
+        <w:t>向r</w:t>
+      </w:r>
+      <w:r>
+        <w:t>oot DNS server</w:t>
+      </w:r>
+      <w:r>
+        <w:rPr>
+          <w:rFonts w:hint="eastAsia"/>
+        </w:rPr>
+        <w:t>发起请求再返回，</w:t>
+      </w:r>
+      <w:r>
+        <w:t>1</w:t>
+      </w:r>
+      <w:r>
+        <w:rPr>
+          <w:rFonts w:hint="eastAsia"/>
+        </w:rPr>
+        <w:t>个R</w:t>
+      </w:r>
+      <w:r>
+        <w:t>TT,</w:t>
+      </w:r>
+    </w:p>
+    <w:p>
+      <w:pPr>
+        <w:ind w:left="300" w:firstLine="420"/>
+      </w:pPr>
+      <w:r>
+        <w:t>local DNS server</w:t>
+      </w:r>
+      <w:r>
+        <w:rPr>
+          <w:rFonts w:hint="eastAsia"/>
+        </w:rPr>
+        <w:t>向c</w:t>
+      </w:r>
+      <w:r>
+        <w:t>om DNS server</w:t>
+      </w:r>
+      <w:r>
+        <w:rPr>
+          <w:rFonts w:hint="eastAsia"/>
+        </w:rPr>
+        <w:t>发起请求再返回，1个R</w:t>
+      </w:r>
+      <w:r>
+        <w:t>TT,</w:t>
+      </w:r>
+    </w:p>
+    <w:p>
+      <w:pPr>
+        <w:ind w:left="300" w:firstLine="420"/>
+      </w:pPr>
+      <w:r>
+        <w:t>local DNS server</w:t>
+      </w:r>
+      <w:r>
+        <w:rPr>
+          <w:rFonts w:hint="eastAsia"/>
+        </w:rPr>
+        <w:t>向Author</w:t>
+      </w:r>
+      <w:r>
+        <w:t>ita</w:t>
+      </w:r>
+      <w:r>
+        <w:rPr>
+          <w:rFonts w:hint="eastAsia"/>
+        </w:rPr>
+        <w:t>tive</w:t>
+      </w:r>
+      <w:r>
+        <w:t xml:space="preserve"> DNS server</w:t>
+      </w:r>
+      <w:r>
+        <w:rPr>
+          <w:rFonts w:hint="eastAsia"/>
+        </w:rPr>
+        <w:t>发起请求再返回，1个R</w:t>
+      </w:r>
+      <w:r>
+        <w:t>TT,</w:t>
+      </w:r>
+    </w:p>
+    <w:p>
+      <w:pPr>
+        <w:ind w:left="300" w:firstLine="420"/>
+      </w:pPr>
+      <w:r>
+        <w:t>local DNS server</w:t>
+      </w:r>
+      <w:r>
+        <w:rPr>
+          <w:rFonts w:hint="eastAsia"/>
+        </w:rPr>
+        <w:t>把获知的IP</w:t>
+      </w:r>
+      <w:r>
+        <w:t xml:space="preserve"> address</w:t>
+      </w:r>
+      <w:r>
+        <w:rPr>
+          <w:rFonts w:hint="eastAsia"/>
+        </w:rPr>
+        <w:t>归还给l</w:t>
+      </w:r>
+      <w:r>
+        <w:t>ocal http cache</w:t>
+      </w:r>
+      <w:r>
+        <w:rPr>
+          <w:rFonts w:hint="eastAsia"/>
+        </w:rPr>
+        <w:t>.</w:t>
+      </w:r>
+    </w:p>
+    <w:p>
+      <w:pPr>
+        <w:ind w:left="300" w:firstLine="420"/>
+      </w:pPr>
+    </w:p>
+    <w:p>
+      <w:pPr>
+        <w:ind w:left="300" w:firstLine="420"/>
+      </w:pPr>
+    </w:p>
+    <w:p>
+      <w:pPr>
+        <w:ind w:left="300" w:firstLine="420"/>
+      </w:pPr>
+    </w:p>
+    <w:p>
+      <w:pPr>
+        <w:ind w:left="360"/>
+      </w:pPr>
+    </w:p>
+    <w:p>
+      <w:pPr>
+        <w:ind w:left="360"/>
+      </w:pPr>
     </w:p>
     <w:p/>
-    <w:p>
-      <w:r>
-        <w:t>Assume the client uses persistent HTTP (HTTP 1.1) with pipelining to retrieve the ten embedded objects, how long is the response time—the time it takes to receive the base page and its ten embedded objects from the web server? In answering this question, assume error-free transmission. Be sure to consider TCP connection establishment (1 RTP) and the data transmission delay for the base file and the embedded objects. Ignore header / control bits. To support your answer, show all steps of your calculations along with associated expressions in terms of O, R, and RTP. Take 1M = 1</w:t>
-      </w:r>
-      <w:r>
-        <w:t>,</w:t>
-      </w:r>
-      <w:r>
-        <w:t>000,000.</w:t>
-      </w:r>
-    </w:p>
-    <w:p/>
-    <w:p>
-      <w:r>
-        <w:t>Propagation delay = 300ms / 2 = 150ms</w:t>
-      </w:r>
-    </w:p>
-    <w:p/>
-    <w:p>
-      <w:r>
-        <w:t xml:space="preserve">2 x RTP </w:t>
-      </w:r>
-      <w:r>
-        <w:rPr>
-          <w:rFonts w:hint="eastAsia"/>
-        </w:rPr>
-        <w:t>+</w:t>
-      </w:r>
-      <w:r>
-        <w:t xml:space="preserve"> </w:t>
-      </w:r>
-      <w:r>
-        <w:rPr>
-          <w:rFonts w:hint="eastAsia"/>
-        </w:rPr>
-        <w:t>O</w:t>
-      </w:r>
-      <w:r>
-        <w:t xml:space="preserve"> / R </w:t>
-      </w:r>
-    </w:p>
-    <w:p>
-      <w:r>
-        <w:t xml:space="preserve">= 150ms + 150ms + 150ms + 150ms </w:t>
-      </w:r>
-      <w:r>
-        <w:rPr>
-          <w:rFonts w:hint="eastAsia"/>
-        </w:rPr>
-        <w:t>+</w:t>
-      </w:r>
-      <w:r>
-        <w:t xml:space="preserve"> </w:t>
-      </w:r>
-      <w:r>
-        <w:t>(100 Kb / 100 Mbps)</w:t>
-      </w:r>
-      <w:r>
-        <w:t xml:space="preserve"> </w:t>
-      </w:r>
-      <w:r>
-        <w:rPr>
-          <w:rFonts w:hint="eastAsia"/>
-        </w:rPr>
-        <w:t>=</w:t>
-      </w:r>
-      <w:r>
-        <w:t xml:space="preserve"> 60</w:t>
-      </w:r>
-      <w:r>
-        <w:rPr>
-          <w:rFonts w:hint="eastAsia"/>
-        </w:rPr>
-        <w:t>1</w:t>
-      </w:r>
-      <w:r>
-        <w:t>ms to get the HTML file.</w:t>
-      </w:r>
-    </w:p>
-    <w:p/>
-    <w:p>
-      <w:r>
-        <w:t xml:space="preserve">1 x RTP + O / R x 10 </w:t>
-      </w:r>
-    </w:p>
-    <w:p>
-      <w:r>
-        <w:t>= 150ms + 150ms + (100 Kb / 100 Mbps) x 10 = 310ms to get the jpg files.</w:t>
-      </w:r>
-    </w:p>
-    <w:p/>
-    <w:p>
-      <w:r>
-        <w:t>Response time = 2 x RTP + 1 x RTP + O / R x 10 = 3 x RTP + O / R x 10 = 91</w:t>
-      </w:r>
-      <w:r>
-        <w:rPr>
-          <w:rFonts w:hint="eastAsia"/>
-        </w:rPr>
-        <w:t>1</w:t>
-      </w:r>
-      <w:r>
-        <w:t>ms</w:t>
-      </w:r>
-    </w:p>
     <w:p/>
     <w:sectPr>
       <w:pgSz w:w="11906" w:h="16838"/>
@@ -546,6 +818,233 @@
     </w:sectPr>
   </w:body>
 </w:document>
+</file>
+
+<file path=word/endnotes.xml><?xml version="1.0" encoding="utf-8"?>
+<w:endnotes xmlns:wpc="http://schemas.microsoft.com/office/word/2010/wordprocessingCanvas" xmlns:cx="http://schemas.microsoft.com/office/drawing/2014/chartex" xmlns:cx1="http://schemas.microsoft.com/office/drawing/2015/9/8/chartex" xmlns:cx2="http://schemas.microsoft.com/office/drawing/2015/10/21/chartex" xmlns:cx3="http://schemas.microsoft.com/office/drawing/2016/5/9/chartex" xmlns:cx4="http://schemas.microsoft.com/office/drawing/2016/5/10/chartex" xmlns:cx5="http://schemas.microsoft.com/office/drawing/2016/5/11/chartex" xmlns:cx6="http://schemas.microsoft.com/office/drawing/2016/5/12/chartex" xmlns:cx7="http://schemas.microsoft.com/office/drawing/2016/5/13/chartex" xmlns:cx8="http://schemas.microsoft.com/office/drawing/2016/5/14/chartex" xmlns:mc="http://schemas.openxmlformats.org/markup-compatibility/2006" xmlns:aink="http://schemas.microsoft.com/office/drawing/2016/ink" xmlns:am3d="http://schemas.microsoft.com/office/drawing/2017/model3d" xmlns:o="urn:schemas-microsoft-com:office:office" xmlns:r="http://schemas.openxmlformats.org/officeDocument/2006/relationships" xmlns:m="http://schemas.openxmlformats.org/officeDocument/2006/math" xmlns:v="urn:schemas-microsoft-com:vml" xmlns:wp14="http://schemas.microsoft.com/office/word/2010/wordprocessingDrawing" xmlns:wp="http://schemas.openxmlformats.org/drawingml/2006/wordprocessingDrawing" xmlns:w10="urn:schemas-microsoft-com:office:word" xmlns:w="http://schemas.openxmlformats.org/wordprocessingml/2006/main" xmlns:w14="http://schemas.microsoft.com/office/word/2010/wordml" xmlns:w15="http://schemas.microsoft.com/office/word/2012/wordml" xmlns:w16cex="http://schemas.microsoft.com/office/word/2018/wordml/cex" xmlns:w16cid="http://schemas.microsoft.com/office/word/2016/wordml/cid" xmlns:w16="http://schemas.microsoft.com/office/word/2018/wordml" xmlns:w16se="http://schemas.microsoft.com/office/word/2015/wordml/symex" xmlns:wpg="http://schemas.microsoft.com/office/word/2010/wordprocessingGroup" xmlns:wpi="http://schemas.microsoft.com/office/word/2010/wordprocessingInk" xmlns:wne="http://schemas.microsoft.com/office/word/2006/wordml" xmlns:wps="http://schemas.microsoft.com/office/word/2010/wordprocessingShape" mc:Ignorable="w14 w15 w16se w16cid w16 w16cex wp14">
+  <w:endnote w:type="separator" w:id="-1">
+    <w:p>
+      <w:r>
+        <w:separator/>
+      </w:r>
+    </w:p>
+  </w:endnote>
+  <w:endnote w:type="continuationSeparator" w:id="0">
+    <w:p>
+      <w:r>
+        <w:continuationSeparator/>
+      </w:r>
+    </w:p>
+  </w:endnote>
+</w:endnotes>
+</file>
+
+<file path=word/footnotes.xml><?xml version="1.0" encoding="utf-8"?>
+<w:footnotes xmlns:wpc="http://schemas.microsoft.com/office/word/2010/wordprocessingCanvas" xmlns:cx="http://schemas.microsoft.com/office/drawing/2014/chartex" xmlns:cx1="http://schemas.microsoft.com/office/drawing/2015/9/8/chartex" xmlns:cx2="http://schemas.microsoft.com/office/drawing/2015/10/21/chartex" xmlns:cx3="http://schemas.microsoft.com/office/drawing/2016/5/9/chartex" xmlns:cx4="http://schemas.microsoft.com/office/drawing/2016/5/10/chartex" xmlns:cx5="http://schemas.microsoft.com/office/drawing/2016/5/11/chartex" xmlns:cx6="http://schemas.microsoft.com/office/drawing/2016/5/12/chartex" xmlns:cx7="http://schemas.microsoft.com/office/drawing/2016/5/13/chartex" xmlns:cx8="http://schemas.microsoft.com/office/drawing/2016/5/14/chartex" xmlns:mc="http://schemas.openxmlformats.org/markup-compatibility/2006" xmlns:aink="http://schemas.microsoft.com/office/drawing/2016/ink" xmlns:am3d="http://schemas.microsoft.com/office/drawing/2017/model3d" xmlns:o="urn:schemas-microsoft-com:office:office" xmlns:r="http://schemas.openxmlformats.org/officeDocument/2006/relationships" xmlns:m="http://schemas.openxmlformats.org/officeDocument/2006/math" xmlns:v="urn:schemas-microsoft-com:vml" xmlns:wp14="http://schemas.microsoft.com/office/word/2010/wordprocessingDrawing" xmlns:wp="http://schemas.openxmlformats.org/drawingml/2006/wordprocessingDrawing" xmlns:w10="urn:schemas-microsoft-com:office:word" xmlns:w="http://schemas.openxmlformats.org/wordprocessingml/2006/main" xmlns:w14="http://schemas.microsoft.com/office/word/2010/wordml" xmlns:w15="http://schemas.microsoft.com/office/word/2012/wordml" xmlns:w16cex="http://schemas.microsoft.com/office/word/2018/wordml/cex" xmlns:w16cid="http://schemas.microsoft.com/office/word/2016/wordml/cid" xmlns:w16="http://schemas.microsoft.com/office/word/2018/wordml" xmlns:w16se="http://schemas.microsoft.com/office/word/2015/wordml/symex" xmlns:wpg="http://schemas.microsoft.com/office/word/2010/wordprocessingGroup" xmlns:wpi="http://schemas.microsoft.com/office/word/2010/wordprocessingInk" xmlns:wne="http://schemas.microsoft.com/office/word/2006/wordml" xmlns:wps="http://schemas.microsoft.com/office/word/2010/wordprocessingShape" mc:Ignorable="w14 w15 w16se w16cid w16 w16cex wp14">
+  <w:footnote w:type="separator" w:id="-1">
+    <w:p>
+      <w:r>
+        <w:separator/>
+      </w:r>
+    </w:p>
+  </w:footnote>
+  <w:footnote w:type="continuationSeparator" w:id="0">
+    <w:p>
+      <w:r>
+        <w:continuationSeparator/>
+      </w:r>
+    </w:p>
+  </w:footnote>
+</w:footnotes>
+</file>
+
+<file path=word/numbering.xml><?xml version="1.0" encoding="utf-8"?>
+<w:numbering xmlns:wpc="http://schemas.microsoft.com/office/word/2010/wordprocessingCanvas" xmlns:cx="http://schemas.microsoft.com/office/drawing/2014/chartex" xmlns:cx1="http://schemas.microsoft.com/office/drawing/2015/9/8/chartex" xmlns:cx2="http://schemas.microsoft.com/office/drawing/2015/10/21/chartex" xmlns:cx3="http://schemas.microsoft.com/office/drawing/2016/5/9/chartex" xmlns:cx4="http://schemas.microsoft.com/office/drawing/2016/5/10/chartex" xmlns:cx5="http://schemas.microsoft.com/office/drawing/2016/5/11/chartex" xmlns:cx6="http://schemas.microsoft.com/office/drawing/2016/5/12/chartex" xmlns:cx7="http://schemas.microsoft.com/office/drawing/2016/5/13/chartex" xmlns:cx8="http://schemas.microsoft.com/office/drawing/2016/5/14/chartex" xmlns:mc="http://schemas.openxmlformats.org/markup-compatibility/2006" xmlns:aink="http://schemas.microsoft.com/office/drawing/2016/ink" xmlns:am3d="http://schemas.microsoft.com/office/drawing/2017/model3d" xmlns:o="urn:schemas-microsoft-com:office:office" xmlns:r="http://schemas.openxmlformats.org/officeDocument/2006/relationships" xmlns:m="http://schemas.openxmlformats.org/officeDocument/2006/math" xmlns:v="urn:schemas-microsoft-com:vml" xmlns:wp14="http://schemas.microsoft.com/office/word/2010/wordprocessingDrawing" xmlns:wp="http://schemas.openxmlformats.org/drawingml/2006/wordprocessingDrawing" xmlns:w10="urn:schemas-microsoft-com:office:word" xmlns:w="http://schemas.openxmlformats.org/wordprocessingml/2006/main" xmlns:w14="http://schemas.microsoft.com/office/word/2010/wordml" xmlns:w15="http://schemas.microsoft.com/office/word/2012/wordml" xmlns:w16cex="http://schemas.microsoft.com/office/word/2018/wordml/cex" xmlns:w16cid="http://schemas.microsoft.com/office/word/2016/wordml/cid" xmlns:w16="http://schemas.microsoft.com/office/word/2018/wordml" xmlns:w16se="http://schemas.microsoft.com/office/word/2015/wordml/symex" xmlns:wpg="http://schemas.microsoft.com/office/word/2010/wordprocessingGroup" xmlns:wpi="http://schemas.microsoft.com/office/word/2010/wordprocessingInk" xmlns:wne="http://schemas.microsoft.com/office/word/2006/wordml" xmlns:wps="http://schemas.microsoft.com/office/word/2010/wordprocessingShape" mc:Ignorable="w14 w15 w16se w16cid w16 w16cex wp14">
+  <w:abstractNum w:abstractNumId="0" w15:restartNumberingAfterBreak="0">
+    <w:nsid w:val="102E60EF"/>
+    <w:multiLevelType w:val="hybridMultilevel"/>
+    <w:tmpl w:val="A0F2CF84"/>
+    <w:lvl w:ilvl="0" w:tplc="0409000F">
+      <w:start w:val="1"/>
+      <w:numFmt w:val="decimal"/>
+      <w:lvlText w:val="%1."/>
+      <w:lvlJc w:val="left"/>
+      <w:pPr>
+        <w:ind w:left="720" w:hanging="360"/>
+      </w:pPr>
+      <w:rPr>
+        <w:rFonts w:hint="default"/>
+      </w:rPr>
+    </w:lvl>
+    <w:lvl w:ilvl="1" w:tplc="04090019">
+      <w:start w:val="1"/>
+      <w:numFmt w:val="lowerLetter"/>
+      <w:lvlText w:val="%2."/>
+      <w:lvlJc w:val="left"/>
+      <w:pPr>
+        <w:ind w:left="1440" w:hanging="360"/>
+      </w:pPr>
+    </w:lvl>
+    <w:lvl w:ilvl="2" w:tplc="0409001B" w:tentative="1">
+      <w:start w:val="1"/>
+      <w:numFmt w:val="lowerRoman"/>
+      <w:lvlText w:val="%3."/>
+      <w:lvlJc w:val="right"/>
+      <w:pPr>
+        <w:ind w:left="2160" w:hanging="180"/>
+      </w:pPr>
+    </w:lvl>
+    <w:lvl w:ilvl="3" w:tplc="0409000F" w:tentative="1">
+      <w:start w:val="1"/>
+      <w:numFmt w:val="decimal"/>
+      <w:lvlText w:val="%4."/>
+      <w:lvlJc w:val="left"/>
+      <w:pPr>
+        <w:ind w:left="2880" w:hanging="360"/>
+      </w:pPr>
+    </w:lvl>
+    <w:lvl w:ilvl="4" w:tplc="04090019" w:tentative="1">
+      <w:start w:val="1"/>
+      <w:numFmt w:val="lowerLetter"/>
+      <w:lvlText w:val="%5."/>
+      <w:lvlJc w:val="left"/>
+      <w:pPr>
+        <w:ind w:left="3600" w:hanging="360"/>
+      </w:pPr>
+    </w:lvl>
+    <w:lvl w:ilvl="5" w:tplc="0409001B" w:tentative="1">
+      <w:start w:val="1"/>
+      <w:numFmt w:val="lowerRoman"/>
+      <w:lvlText w:val="%6."/>
+      <w:lvlJc w:val="right"/>
+      <w:pPr>
+        <w:ind w:left="4320" w:hanging="180"/>
+      </w:pPr>
+    </w:lvl>
+    <w:lvl w:ilvl="6" w:tplc="0409000F" w:tentative="1">
+      <w:start w:val="1"/>
+      <w:numFmt w:val="decimal"/>
+      <w:lvlText w:val="%7."/>
+      <w:lvlJc w:val="left"/>
+      <w:pPr>
+        <w:ind w:left="5040" w:hanging="360"/>
+      </w:pPr>
+    </w:lvl>
+    <w:lvl w:ilvl="7" w:tplc="04090019" w:tentative="1">
+      <w:start w:val="1"/>
+      <w:numFmt w:val="lowerLetter"/>
+      <w:lvlText w:val="%8."/>
+      <w:lvlJc w:val="left"/>
+      <w:pPr>
+        <w:ind w:left="5760" w:hanging="360"/>
+      </w:pPr>
+    </w:lvl>
+    <w:lvl w:ilvl="8" w:tplc="0409001B" w:tentative="1">
+      <w:start w:val="1"/>
+      <w:numFmt w:val="lowerRoman"/>
+      <w:lvlText w:val="%9."/>
+      <w:lvlJc w:val="right"/>
+      <w:pPr>
+        <w:ind w:left="6480" w:hanging="180"/>
+      </w:pPr>
+    </w:lvl>
+  </w:abstractNum>
+  <w:abstractNum w:abstractNumId="1" w15:restartNumberingAfterBreak="0">
+    <w:nsid w:val="67EC2672"/>
+    <w:multiLevelType w:val="hybridMultilevel"/>
+    <w:tmpl w:val="C53AFDD2"/>
+    <w:lvl w:ilvl="0" w:tplc="E5A80A3A">
+      <w:start w:val="1"/>
+      <w:numFmt w:val="lowerLetter"/>
+      <w:lvlText w:val="(%1)"/>
+      <w:lvlJc w:val="left"/>
+      <w:pPr>
+        <w:ind w:left="720" w:hanging="360"/>
+      </w:pPr>
+      <w:rPr>
+        <w:rFonts w:hint="default"/>
+      </w:rPr>
+    </w:lvl>
+    <w:lvl w:ilvl="1" w:tplc="04090019" w:tentative="1">
+      <w:start w:val="1"/>
+      <w:numFmt w:val="lowerLetter"/>
+      <w:lvlText w:val="%2."/>
+      <w:lvlJc w:val="left"/>
+      <w:pPr>
+        <w:ind w:left="1440" w:hanging="360"/>
+      </w:pPr>
+    </w:lvl>
+    <w:lvl w:ilvl="2" w:tplc="0409001B" w:tentative="1">
+      <w:start w:val="1"/>
+      <w:numFmt w:val="lowerRoman"/>
+      <w:lvlText w:val="%3."/>
+      <w:lvlJc w:val="right"/>
+      <w:pPr>
+        <w:ind w:left="2160" w:hanging="180"/>
+      </w:pPr>
+    </w:lvl>
+    <w:lvl w:ilvl="3" w:tplc="0409000F" w:tentative="1">
+      <w:start w:val="1"/>
+      <w:numFmt w:val="decimal"/>
+      <w:lvlText w:val="%4."/>
+      <w:lvlJc w:val="left"/>
+      <w:pPr>
+        <w:ind w:left="2880" w:hanging="360"/>
+      </w:pPr>
+    </w:lvl>
+    <w:lvl w:ilvl="4" w:tplc="04090019" w:tentative="1">
+      <w:start w:val="1"/>
+      <w:numFmt w:val="lowerLetter"/>
+      <w:lvlText w:val="%5."/>
+      <w:lvlJc w:val="left"/>
+      <w:pPr>
+        <w:ind w:left="3600" w:hanging="360"/>
+      </w:pPr>
+    </w:lvl>
+    <w:lvl w:ilvl="5" w:tplc="0409001B" w:tentative="1">
+      <w:start w:val="1"/>
+      <w:numFmt w:val="lowerRoman"/>
+      <w:lvlText w:val="%6."/>
+      <w:lvlJc w:val="right"/>
+      <w:pPr>
+        <w:ind w:left="4320" w:hanging="180"/>
+      </w:pPr>
+    </w:lvl>
+    <w:lvl w:ilvl="6" w:tplc="0409000F" w:tentative="1">
+      <w:start w:val="1"/>
+      <w:numFmt w:val="decimal"/>
+      <w:lvlText w:val="%7."/>
+      <w:lvlJc w:val="left"/>
+      <w:pPr>
+        <w:ind w:left="5040" w:hanging="360"/>
+      </w:pPr>
+    </w:lvl>
+    <w:lvl w:ilvl="7" w:tplc="04090019" w:tentative="1">
+      <w:start w:val="1"/>
+      <w:numFmt w:val="lowerLetter"/>
+      <w:lvlText w:val="%8."/>
+      <w:lvlJc w:val="left"/>
+      <w:pPr>
+        <w:ind w:left="5760" w:hanging="360"/>
+      </w:pPr>
+    </w:lvl>
+    <w:lvl w:ilvl="8" w:tplc="0409001B" w:tentative="1">
+      <w:start w:val="1"/>
+      <w:numFmt w:val="lowerRoman"/>
+      <w:lvlText w:val="%9."/>
+      <w:lvlJc w:val="right"/>
+      <w:pPr>
+        <w:ind w:left="6480" w:hanging="180"/>
+      </w:pPr>
+    </w:lvl>
+  </w:abstractNum>
+  <w:num w:numId="1">
+    <w:abstractNumId w:val="0"/>
+  </w:num>
+  <w:num w:numId="2">
+    <w:abstractNumId w:val="1"/>
+  </w:num>
+</w:numbering>
 </file>
 
 <file path=word/styles.xml><?xml version="1.0" encoding="utf-8"?>
@@ -975,6 +1474,82 @@
     <w:semiHidden/>
     <w:unhideWhenUsed/>
   </w:style>
+  <w:style w:type="paragraph" w:styleId="a3">
+    <w:name w:val="List Paragraph"/>
+    <w:basedOn w:val="a"/>
+    <w:uiPriority w:val="34"/>
+    <w:qFormat/>
+    <w:rsid w:val="00080D06"/>
+    <w:pPr>
+      <w:ind w:left="720"/>
+      <w:contextualSpacing/>
+    </w:pPr>
+  </w:style>
+  <w:style w:type="character" w:styleId="a4">
+    <w:name w:val="Hyperlink"/>
+    <w:basedOn w:val="a0"/>
+    <w:uiPriority w:val="99"/>
+    <w:unhideWhenUsed/>
+    <w:rsid w:val="00080D06"/>
+    <w:rPr>
+      <w:color w:val="0563C1" w:themeColor="hyperlink"/>
+      <w:u w:val="single"/>
+    </w:rPr>
+  </w:style>
+  <w:style w:type="character" w:styleId="a5">
+    <w:name w:val="Unresolved Mention"/>
+    <w:basedOn w:val="a0"/>
+    <w:uiPriority w:val="99"/>
+    <w:semiHidden/>
+    <w:unhideWhenUsed/>
+    <w:rsid w:val="00080D06"/>
+    <w:rPr>
+      <w:color w:val="605E5C"/>
+      <w:shd w:val="clear" w:color="auto" w:fill="E1DFDD"/>
+    </w:rPr>
+  </w:style>
+  <w:style w:type="paragraph" w:styleId="a6">
+    <w:name w:val="header"/>
+    <w:basedOn w:val="a"/>
+    <w:link w:val="a7"/>
+    <w:uiPriority w:val="99"/>
+    <w:unhideWhenUsed/>
+    <w:rsid w:val="009F1037"/>
+    <w:pPr>
+      <w:tabs>
+        <w:tab w:val="center" w:pos="4153"/>
+        <w:tab w:val="right" w:pos="8306"/>
+      </w:tabs>
+    </w:pPr>
+  </w:style>
+  <w:style w:type="character" w:customStyle="1" w:styleId="a7">
+    <w:name w:val="页眉 字符"/>
+    <w:basedOn w:val="a0"/>
+    <w:link w:val="a6"/>
+    <w:uiPriority w:val="99"/>
+    <w:rsid w:val="009F1037"/>
+  </w:style>
+  <w:style w:type="paragraph" w:styleId="a8">
+    <w:name w:val="footer"/>
+    <w:basedOn w:val="a"/>
+    <w:link w:val="a9"/>
+    <w:uiPriority w:val="99"/>
+    <w:unhideWhenUsed/>
+    <w:rsid w:val="009F1037"/>
+    <w:pPr>
+      <w:tabs>
+        <w:tab w:val="center" w:pos="4153"/>
+        <w:tab w:val="right" w:pos="8306"/>
+      </w:tabs>
+    </w:pPr>
+  </w:style>
+  <w:style w:type="character" w:customStyle="1" w:styleId="a9">
+    <w:name w:val="页脚 字符"/>
+    <w:basedOn w:val="a0"/>
+    <w:link w:val="a8"/>
+    <w:uiPriority w:val="99"/>
+    <w:rsid w:val="009F1037"/>
+  </w:style>
 </w:styles>
 </file>
 

</xml_diff>